<commit_message>
I dont even know anymore
</commit_message>
<xml_diff>
--- a/Deliverables/2. Project Vision + High Level Requirements/Project Vision/Cross Campus by XCampus - Project Vision v0.4 - 02105016.docx
+++ b/Deliverables/2. Project Vision + High Level Requirements/Project Vision/Cross Campus by XCampus - Project Vision v0.4 - 02105016.docx
@@ -1215,19 +1215,11 @@
                 <w:rFonts w:cs="Arial"/>
               </w:rPr>
             </w:pPr>
-            <w:proofErr w:type="spellStart"/>
-            <w:r>
-              <w:rPr>
-                <w:rFonts w:cs="Arial"/>
-              </w:rPr>
-              <w:t>Anjana</w:t>
-            </w:r>
-            <w:proofErr w:type="spellEnd"/>
-            <w:r>
-              <w:rPr>
-                <w:rFonts w:cs="Arial"/>
-              </w:rPr>
-              <w:t xml:space="preserve"> Shah</w:t>
+            <w:r>
+              <w:rPr>
+                <w:rFonts w:cs="Arial"/>
+              </w:rPr>
+              <w:t>Anjana Shah</w:t>
             </w:r>
           </w:p>
         </w:tc>
@@ -1638,6 +1630,8 @@
               </w:rPr>
               <w:tab/>
             </w:r>
+            <w:bookmarkStart w:id="0" w:name="_GoBack"/>
+            <w:bookmarkEnd w:id="0"/>
             <w:r>
               <w:rPr>
                 <w:noProof/>
@@ -2034,7 +2028,7 @@
                 <w:noProof/>
                 <w:webHidden/>
               </w:rPr>
-              <w:t>5</w:t>
+              <w:t>4</w:t>
             </w:r>
             <w:r>
               <w:rPr>
@@ -2126,7 +2120,7 @@
                 <w:noProof/>
                 <w:webHidden/>
               </w:rPr>
-              <w:t>6</w:t>
+              <w:t>5</w:t>
             </w:r>
             <w:r>
               <w:rPr>
@@ -2218,7 +2212,7 @@
                 <w:noProof/>
                 <w:webHidden/>
               </w:rPr>
-              <w:t>6</w:t>
+              <w:t>5</w:t>
             </w:r>
             <w:r>
               <w:rPr>
@@ -2310,7 +2304,7 @@
                 <w:noProof/>
                 <w:webHidden/>
               </w:rPr>
-              <w:t>6</w:t>
+              <w:t>5</w:t>
             </w:r>
             <w:r>
               <w:rPr>
@@ -2402,7 +2396,7 @@
                 <w:noProof/>
                 <w:webHidden/>
               </w:rPr>
-              <w:t>7</w:t>
+              <w:t>6</w:t>
             </w:r>
             <w:r>
               <w:rPr>
@@ -2494,7 +2488,7 @@
                 <w:noProof/>
                 <w:webHidden/>
               </w:rPr>
-              <w:t>8</w:t>
+              <w:t>7</w:t>
             </w:r>
             <w:r>
               <w:rPr>
@@ -2586,7 +2580,7 @@
                 <w:noProof/>
                 <w:webHidden/>
               </w:rPr>
-              <w:t>8</w:t>
+              <w:t>7</w:t>
             </w:r>
             <w:r>
               <w:rPr>
@@ -2678,7 +2672,7 @@
                 <w:noProof/>
                 <w:webHidden/>
               </w:rPr>
-              <w:t>8</w:t>
+              <w:t>7</w:t>
             </w:r>
             <w:r>
               <w:rPr>
@@ -2770,7 +2764,7 @@
                 <w:noProof/>
                 <w:webHidden/>
               </w:rPr>
-              <w:t>9</w:t>
+              <w:t>8</w:t>
             </w:r>
             <w:r>
               <w:rPr>
@@ -2862,7 +2856,7 @@
                 <w:noProof/>
                 <w:webHidden/>
               </w:rPr>
-              <w:t>9</w:t>
+              <w:t>8</w:t>
             </w:r>
             <w:r>
               <w:rPr>
@@ -3046,7 +3040,7 @@
                 <w:noProof/>
                 <w:webHidden/>
               </w:rPr>
-              <w:t>10</w:t>
+              <w:t>9</w:t>
             </w:r>
             <w:r>
               <w:rPr>
@@ -3136,7 +3130,7 @@
                 <w:noProof/>
                 <w:webHidden/>
               </w:rPr>
-              <w:t>10</w:t>
+              <w:t>9</w:t>
             </w:r>
             <w:r>
               <w:rPr>
@@ -3226,7 +3220,7 @@
                 <w:noProof/>
                 <w:webHidden/>
               </w:rPr>
-              <w:t>10</w:t>
+              <w:t>9</w:t>
             </w:r>
             <w:r>
               <w:rPr>
@@ -3278,84 +3272,84 @@
           <w:rFonts w:cs="Arial"/>
         </w:rPr>
       </w:pPr>
-      <w:bookmarkStart w:id="0" w:name="_Toc463304955"/>
+      <w:bookmarkStart w:id="1" w:name="_Toc463304955"/>
       <w:r>
         <w:rPr>
           <w:rFonts w:cs="Arial"/>
         </w:rPr>
         <w:lastRenderedPageBreak/>
         <w:t>Introduction</w:t>
-      </w:r>
-      <w:bookmarkEnd w:id="0"/>
-    </w:p>
-    <w:p>
-      <w:pPr>
-        <w:pStyle w:val="Heading2"/>
-        <w:spacing w:after="240"/>
-        <w:rPr>
-          <w:rFonts w:cs="Arial"/>
-        </w:rPr>
-      </w:pPr>
-      <w:bookmarkStart w:id="1" w:name="_Toc463304956"/>
-      <w:r>
-        <w:rPr>
-          <w:rFonts w:cs="Arial"/>
-        </w:rPr>
-        <w:t>Purpose</w:t>
       </w:r>
       <w:bookmarkEnd w:id="1"/>
     </w:p>
     <w:p>
       <w:pPr>
-        <w:rPr>
-          <w:rFonts w:cs="Arial"/>
-        </w:rPr>
-      </w:pPr>
-      <w:r>
-        <w:rPr>
-          <w:rFonts w:cs="Arial"/>
-        </w:rPr>
-        <w:t>The purpose of this document is to collect, analyze, and define the high-level needs and features for the “Cross Campus”</w:t>
-      </w:r>
-      <w:r>
-        <w:rPr>
-          <w:rFonts w:cs="Arial"/>
-        </w:rPr>
-        <w:t xml:space="preserve"> Collaborative Learning E</w:t>
-      </w:r>
-      <w:r>
-        <w:rPr>
-          <w:rFonts w:cs="Arial"/>
-        </w:rPr>
-        <w:t>nvironment. It places particular emphasis on the business needs of the model, as required by our stakeholders, along with the functional needs of our users, and briefly examines why these needs exist. Lastly</w:t>
-      </w:r>
-      <w:r>
-        <w:rPr>
-          <w:rFonts w:cs="Arial"/>
-        </w:rPr>
-        <w:t>,</w:t>
-      </w:r>
-      <w:r>
-        <w:rPr>
-          <w:rFonts w:cs="Arial"/>
-        </w:rPr>
-        <w:t xml:space="preserve"> we will provide an overview of how we intend to fulfill these needs by supplying a </w:t>
-      </w:r>
-      <w:r>
-        <w:rPr>
-          <w:rFonts w:cs="Arial"/>
-        </w:rPr>
-        <w:t xml:space="preserve">business context </w:t>
-      </w:r>
-      <w:r>
-        <w:rPr>
-          <w:rFonts w:cs="Arial"/>
-        </w:rPr>
-        <w:t xml:space="preserve">analysis and further through any supplementary documentation. </w:t>
-      </w:r>
+        <w:pStyle w:val="Heading2"/>
+        <w:spacing w:after="240"/>
+        <w:rPr>
+          <w:rFonts w:cs="Arial"/>
+        </w:rPr>
+      </w:pPr>
+      <w:bookmarkStart w:id="2" w:name="_Toc463304956"/>
+      <w:r>
+        <w:rPr>
+          <w:rFonts w:cs="Arial"/>
+        </w:rPr>
+        <w:t>Purpose</w:t>
+      </w:r>
+      <w:bookmarkEnd w:id="2"/>
     </w:p>
     <w:p>
       <w:pPr>
+        <w:rPr>
+          <w:rFonts w:cs="Arial"/>
+        </w:rPr>
+      </w:pPr>
+      <w:r>
+        <w:rPr>
+          <w:rFonts w:cs="Arial"/>
+        </w:rPr>
+        <w:t>The purpose of this document is to collect, analyze, and define the high-level needs and features for the “Cross Campus”</w:t>
+      </w:r>
+      <w:r>
+        <w:rPr>
+          <w:rFonts w:cs="Arial"/>
+        </w:rPr>
+        <w:t xml:space="preserve"> Collaborative Learning E</w:t>
+      </w:r>
+      <w:r>
+        <w:rPr>
+          <w:rFonts w:cs="Arial"/>
+        </w:rPr>
+        <w:t>nvironment. It places particular emphasis on the business needs of the model, as required by our stakeholders, along with the functional needs of our users, and briefly examines why these needs exist. Lastly</w:t>
+      </w:r>
+      <w:r>
+        <w:rPr>
+          <w:rFonts w:cs="Arial"/>
+        </w:rPr>
+        <w:t>,</w:t>
+      </w:r>
+      <w:r>
+        <w:rPr>
+          <w:rFonts w:cs="Arial"/>
+        </w:rPr>
+        <w:t xml:space="preserve"> we will provide an overview of how we intend to fulfill these needs by supplying a </w:t>
+      </w:r>
+      <w:r>
+        <w:rPr>
+          <w:rFonts w:cs="Arial"/>
+        </w:rPr>
+        <w:t xml:space="preserve">business context </w:t>
+      </w:r>
+      <w:r>
+        <w:rPr>
+          <w:rFonts w:cs="Arial"/>
+        </w:rPr>
+        <w:t xml:space="preserve">analysis and further through any supplementary documentation. </w:t>
+      </w:r>
+    </w:p>
+    <w:p>
+      <w:pPr>
         <w:pStyle w:val="Heading2"/>
         <w:spacing w:after="240"/>
         <w:rPr>
@@ -3368,14 +3362,14 @@
         </w:rPr>
         <w:t xml:space="preserve"> </w:t>
       </w:r>
-      <w:bookmarkStart w:id="2" w:name="_Toc463304957"/>
+      <w:bookmarkStart w:id="3" w:name="_Toc463304957"/>
       <w:r>
         <w:rPr>
           <w:rFonts w:cs="Arial"/>
         </w:rPr>
         <w:t>Scope</w:t>
       </w:r>
-      <w:bookmarkEnd w:id="2"/>
+      <w:bookmarkEnd w:id="3"/>
     </w:p>
     <w:p>
       <w:pPr>
@@ -3392,7 +3386,7 @@
           <w:szCs w:val="22"/>
         </w:rPr>
       </w:pPr>
-      <w:bookmarkStart w:id="3" w:name="_Toc463304960"/>
+      <w:bookmarkStart w:id="4" w:name="_Toc463304960"/>
       <w:r>
         <w:rPr>
           <w:rFonts w:eastAsiaTheme="minorEastAsia" w:cstheme="minorBidi"/>
@@ -3411,11 +3405,11 @@
       <w:pPr>
         <w:pStyle w:val="Heading3"/>
       </w:pPr>
-      <w:bookmarkStart w:id="4" w:name="_Toc463304958"/>
+      <w:bookmarkStart w:id="5" w:name="_Toc463304958"/>
       <w:r>
         <w:t>In Scope</w:t>
       </w:r>
-      <w:bookmarkEnd w:id="4"/>
+      <w:bookmarkEnd w:id="5"/>
     </w:p>
     <w:p>
       <w:pPr>
@@ -3429,29 +3423,13 @@
         <w:jc w:val="left"/>
         <w:textAlignment w:val="baseline"/>
       </w:pPr>
-      <w:bookmarkStart w:id="5" w:name="__RefHeading__2954_962246964"/>
-      <w:commentRangeStart w:id="6"/>
+      <w:bookmarkStart w:id="6" w:name="__RefHeading__2954_962246964"/>
       <w:r>
         <w:t>The CCCLE, developed by XCampus, is intended to be developed primarily for web platforms, but is later intended to roll out on the Android mobile platform. Being able to easily organize and sort notes and tutoring/textbook listings.</w:t>
       </w:r>
-      <w:bookmarkEnd w:id="5"/>
-      <w:commentRangeEnd w:id="6"/>
-      <w:r>
-        <w:rPr>
-          <w:rStyle w:val="CommentReference"/>
-          <w:rFonts w:eastAsiaTheme="minorEastAsia" w:cstheme="minorBidi"/>
-          <w:bCs w:val="0"/>
-        </w:rPr>
-        <w:commentReference w:id="6"/>
-      </w:r>
-      <w:r>
-        <w:t xml:space="preserve"> User experience rating system for registered users. A strictly monitored collaboration space (i</w:t>
-      </w:r>
-      <w:r>
-        <w:t>.</w:t>
-      </w:r>
-      <w:r>
-        <w:t>e. forum / comment section) for the sole use of content and learning related discussion.</w:t>
+      <w:bookmarkEnd w:id="6"/>
+      <w:r>
+        <w:t xml:space="preserve"> User experience rating system for registered users. A strictly monitored collaboration space (i.e. forum / comment section) for the sole use of content and learning related discussion.</w:t>
       </w:r>
     </w:p>
     <w:p>
@@ -3468,16 +3446,8 @@
       <w:bookmarkEnd w:id="7"/>
     </w:p>
     <w:p>
-      <w:commentRangeStart w:id="8"/>
       <w:r>
         <w:t>There will be no paywalls in the use the CCCLE and direct use of our platform will be free. There is no current intention to roll out our service on iOS devices. We do not intend to enforce listings, including the payments or completion thereof.</w:t>
-      </w:r>
-      <w:commentRangeEnd w:id="8"/>
-      <w:r>
-        <w:rPr>
-          <w:rStyle w:val="CommentReference"/>
-        </w:rPr>
-        <w:commentReference w:id="8"/>
       </w:r>
     </w:p>
     <w:p>
@@ -3494,7 +3464,7 @@
         </w:rPr>
         <w:t>Definitions, Acronyms, and Abbreviations</w:t>
       </w:r>
-      <w:bookmarkEnd w:id="3"/>
+      <w:bookmarkEnd w:id="4"/>
     </w:p>
     <w:p>
       <w:pPr>
@@ -3521,7 +3491,7 @@
         </w:rPr>
         <w:t>Android – Google operating system running on smart phones. It is one of the target platforms Cross Campus will be designed and built for.</w:t>
       </w:r>
-      <w:bookmarkStart w:id="9" w:name="_Toc463304961"/>
+      <w:bookmarkStart w:id="8" w:name="_Toc463304961"/>
     </w:p>
     <w:p>
       <w:pPr>
@@ -3530,7 +3500,7 @@
       <w:r>
         <w:t>References</w:t>
       </w:r>
-      <w:bookmarkEnd w:id="9"/>
+      <w:bookmarkEnd w:id="8"/>
     </w:p>
     <w:tbl>
       <w:tblPr>
@@ -3578,14 +3548,12 @@
                 <w:rFonts w:cs="Arial"/>
               </w:rPr>
             </w:pPr>
-            <w:proofErr w:type="spellStart"/>
             <w:r>
               <w:rPr>
                 <w:rFonts w:cs="Arial"/>
               </w:rPr>
               <w:t>Ver</w:t>
             </w:r>
-            <w:proofErr w:type="spellEnd"/>
           </w:p>
         </w:tc>
         <w:tc>
@@ -3671,7 +3639,7 @@
                 <w:rFonts w:cs="Arial"/>
               </w:rPr>
             </w:pPr>
-            <w:hyperlink r:id="rId12" w:history="1">
+            <w:hyperlink r:id="rId10" w:history="1">
               <w:r>
                 <w:rPr>
                   <w:rStyle w:val="Hyperlink"/>
@@ -3711,7 +3679,7 @@
           <w:rFonts w:cs="Arial"/>
         </w:rPr>
       </w:pPr>
-      <w:bookmarkStart w:id="10" w:name="_Toc463304962"/>
+      <w:bookmarkStart w:id="9" w:name="_Toc463304962"/>
       <w:r>
         <w:rPr>
           <w:rFonts w:cs="Arial"/>
@@ -3719,7 +3687,7 @@
         <w:lastRenderedPageBreak/>
         <w:t>Positioning</w:t>
       </w:r>
-      <w:bookmarkEnd w:id="10"/>
+      <w:bookmarkEnd w:id="9"/>
       <w:r>
         <w:rPr>
           <w:rFonts w:cs="Arial"/>
@@ -3735,14 +3703,14 @@
           <w:rFonts w:cs="Arial"/>
         </w:rPr>
       </w:pPr>
-      <w:bookmarkStart w:id="11" w:name="_Toc463304963"/>
+      <w:bookmarkStart w:id="10" w:name="_Toc463304963"/>
       <w:r>
         <w:rPr>
           <w:rFonts w:cs="Arial"/>
         </w:rPr>
         <w:t>Business Opportunity</w:t>
       </w:r>
-      <w:bookmarkEnd w:id="11"/>
+      <w:bookmarkEnd w:id="10"/>
       <w:r>
         <w:rPr>
           <w:rFonts w:cs="Arial"/>
@@ -3869,12 +3837,294 @@
           <w:rFonts w:cs="Arial"/>
         </w:rPr>
       </w:pPr>
-      <w:bookmarkStart w:id="12" w:name="_Toc463304964"/>
+      <w:bookmarkStart w:id="11" w:name="_Toc463304964"/>
       <w:r>
         <w:rPr>
           <w:rFonts w:cs="Arial"/>
         </w:rPr>
         <w:t>Problem Statement</w:t>
+      </w:r>
+      <w:bookmarkEnd w:id="11"/>
+    </w:p>
+    <w:tbl>
+      <w:tblPr>
+        <w:tblStyle w:val="TableGrid"/>
+        <w:tblW w:w="0" w:type="auto"/>
+        <w:tblLook w:val="04A0" w:firstRow="1" w:lastRow="0" w:firstColumn="1" w:lastColumn="0" w:noHBand="0" w:noVBand="1"/>
+      </w:tblPr>
+      <w:tblGrid>
+        <w:gridCol w:w="3227"/>
+        <w:gridCol w:w="6349"/>
+      </w:tblGrid>
+      <w:tr>
+        <w:trPr>
+          <w:cnfStyle w:val="100000000000" w:firstRow="1" w:lastRow="0" w:firstColumn="0" w:lastColumn="0" w:oddVBand="0" w:evenVBand="0" w:oddHBand="0" w:evenHBand="0" w:firstRowFirstColumn="0" w:firstRowLastColumn="0" w:lastRowFirstColumn="0" w:lastRowLastColumn="0"/>
+          <w:cantSplit/>
+          <w:trHeight w:val="253"/>
+        </w:trPr>
+        <w:tc>
+          <w:tcPr>
+            <w:tcW w:w="3227" w:type="dxa"/>
+          </w:tcPr>
+          <w:p>
+            <w:pPr>
+              <w:spacing w:before="100" w:beforeAutospacing="1" w:after="100" w:afterAutospacing="1" w:line="360" w:lineRule="auto"/>
+              <w:jc w:val="left"/>
+              <w:rPr>
+                <w:rFonts w:cs="Arial"/>
+                <w:b w:val="0"/>
+              </w:rPr>
+            </w:pPr>
+            <w:r>
+              <w:rPr>
+                <w:rFonts w:cs="Arial"/>
+                <w:b w:val="0"/>
+              </w:rPr>
+              <w:t>The Problem of</w:t>
+            </w:r>
+          </w:p>
+        </w:tc>
+        <w:tc>
+          <w:tcPr>
+            <w:tcW w:w="6349" w:type="dxa"/>
+            <w:shd w:val="clear" w:color="auto" w:fill="FFFFFF" w:themeFill="background1"/>
+          </w:tcPr>
+          <w:p>
+            <w:pPr>
+              <w:pStyle w:val="TableText"/>
+              <w:rPr>
+                <w:b w:val="0"/>
+              </w:rPr>
+            </w:pPr>
+            <w:r>
+              <w:rPr>
+                <w:b w:val="0"/>
+              </w:rPr>
+              <w:t>Students not being able to benefit from the learning of other students in past years, not being to put their learning to use for the purposes of earning income, and having to sell back textbooks at a fraction of their initial value.</w:t>
+            </w:r>
+          </w:p>
+        </w:tc>
+      </w:tr>
+      <w:tr>
+        <w:trPr>
+          <w:cantSplit/>
+          <w:trHeight w:val="253"/>
+        </w:trPr>
+        <w:tc>
+          <w:tcPr>
+            <w:tcW w:w="3227" w:type="dxa"/>
+            <w:shd w:val="clear" w:color="auto" w:fill="BFBFBF" w:themeFill="background1" w:themeFillShade="BF"/>
+            <w:vAlign w:val="center"/>
+          </w:tcPr>
+          <w:p>
+            <w:pPr>
+              <w:spacing w:before="100" w:beforeAutospacing="1" w:after="100" w:afterAutospacing="1" w:line="360" w:lineRule="auto"/>
+              <w:rPr>
+                <w:rFonts w:cs="Arial"/>
+              </w:rPr>
+            </w:pPr>
+            <w:r>
+              <w:rPr>
+                <w:rFonts w:cs="Arial"/>
+              </w:rPr>
+              <w:t>affects</w:t>
+            </w:r>
+          </w:p>
+        </w:tc>
+        <w:tc>
+          <w:tcPr>
+            <w:tcW w:w="6349" w:type="dxa"/>
+            <w:vAlign w:val="center"/>
+          </w:tcPr>
+          <w:p>
+            <w:pPr>
+              <w:pStyle w:val="TableText"/>
+              <w:rPr>
+                <w:rFonts w:cs="Arial"/>
+              </w:rPr>
+            </w:pPr>
+            <w:r>
+              <w:t>Post-secondary students, with a focus on George Brown College students.</w:t>
+            </w:r>
+          </w:p>
+        </w:tc>
+      </w:tr>
+      <w:tr>
+        <w:trPr>
+          <w:cantSplit/>
+          <w:trHeight w:val="253"/>
+        </w:trPr>
+        <w:tc>
+          <w:tcPr>
+            <w:tcW w:w="3227" w:type="dxa"/>
+            <w:shd w:val="clear" w:color="auto" w:fill="BFBFBF" w:themeFill="background1" w:themeFillShade="BF"/>
+            <w:vAlign w:val="center"/>
+          </w:tcPr>
+          <w:p>
+            <w:pPr>
+              <w:spacing w:before="100" w:beforeAutospacing="1" w:after="100" w:afterAutospacing="1" w:line="360" w:lineRule="auto"/>
+              <w:rPr>
+                <w:rFonts w:cs="Arial"/>
+              </w:rPr>
+            </w:pPr>
+            <w:r>
+              <w:rPr>
+                <w:rFonts w:cs="Arial"/>
+              </w:rPr>
+              <w:t>the impact of which is</w:t>
+            </w:r>
+          </w:p>
+        </w:tc>
+        <w:tc>
+          <w:tcPr>
+            <w:tcW w:w="6349" w:type="dxa"/>
+            <w:vAlign w:val="center"/>
+          </w:tcPr>
+          <w:p>
+            <w:pPr>
+              <w:pStyle w:val="TableText"/>
+            </w:pPr>
+            <w:r>
+              <w:t xml:space="preserve">Decreased effectiveness in </w:t>
+            </w:r>
+            <w:r>
+              <w:t>student’s</w:t>
+            </w:r>
+            <w:r>
+              <w:t xml:space="preserve"> ability to collaborate amongst a common institution towards a shared goal.  </w:t>
+            </w:r>
+          </w:p>
+        </w:tc>
+      </w:tr>
+      <w:tr>
+        <w:trPr>
+          <w:cantSplit/>
+          <w:trHeight w:val="253"/>
+        </w:trPr>
+        <w:tc>
+          <w:tcPr>
+            <w:tcW w:w="3227" w:type="dxa"/>
+            <w:shd w:val="clear" w:color="auto" w:fill="BFBFBF" w:themeFill="background1" w:themeFillShade="BF"/>
+            <w:vAlign w:val="center"/>
+          </w:tcPr>
+          <w:p>
+            <w:pPr>
+              <w:spacing w:before="100" w:beforeAutospacing="1" w:after="100" w:afterAutospacing="1" w:line="360" w:lineRule="auto"/>
+              <w:rPr>
+                <w:rFonts w:cs="Arial"/>
+              </w:rPr>
+            </w:pPr>
+            <w:r>
+              <w:rPr>
+                <w:rFonts w:cs="Arial"/>
+              </w:rPr>
+              <w:t>a successful solution would be</w:t>
+            </w:r>
+          </w:p>
+        </w:tc>
+        <w:tc>
+          <w:tcPr>
+            <w:tcW w:w="6349" w:type="dxa"/>
+            <w:vAlign w:val="center"/>
+          </w:tcPr>
+          <w:p>
+            <w:pPr>
+              <w:pStyle w:val="TableText"/>
+            </w:pPr>
+            <w:r>
+              <w:t>An</w:t>
+            </w:r>
+            <w:r>
+              <w:t xml:space="preserve"> easy to follow, integrated web and mobile application for students to communicate and contribute towards the shared initiative of learning and information sharing at George Brown College.</w:t>
+            </w:r>
+          </w:p>
+        </w:tc>
+      </w:tr>
+    </w:tbl>
+    <w:p>
+      <w:pPr>
+        <w:pStyle w:val="Caption"/>
+        <w:rPr>
+          <w:rFonts w:cs="Arial"/>
+        </w:rPr>
+      </w:pPr>
+      <w:r>
+        <w:rPr>
+          <w:rFonts w:cs="Arial"/>
+        </w:rPr>
+        <w:t xml:space="preserve">Table </w:t>
+      </w:r>
+      <w:r>
+        <w:rPr>
+          <w:rFonts w:cs="Arial"/>
+        </w:rPr>
+        <w:fldChar w:fldCharType="begin"/>
+      </w:r>
+      <w:r>
+        <w:rPr>
+          <w:rFonts w:cs="Arial"/>
+        </w:rPr>
+        <w:instrText xml:space="preserve"> SEQ Table \* ARABIC </w:instrText>
+      </w:r>
+      <w:r>
+        <w:rPr>
+          <w:rFonts w:cs="Arial"/>
+        </w:rPr>
+        <w:fldChar w:fldCharType="separate"/>
+      </w:r>
+      <w:r>
+        <w:rPr>
+          <w:rFonts w:cs="Arial"/>
+          <w:noProof/>
+        </w:rPr>
+        <w:t>1</w:t>
+      </w:r>
+      <w:r>
+        <w:rPr>
+          <w:rFonts w:cs="Arial"/>
+        </w:rPr>
+        <w:fldChar w:fldCharType="end"/>
+      </w:r>
+      <w:r>
+        <w:rPr>
+          <w:rFonts w:cs="Arial"/>
+        </w:rPr>
+        <w:t xml:space="preserve"> Problem Statement</w:t>
+      </w:r>
+    </w:p>
+    <w:p>
+      <w:pPr>
+        <w:jc w:val="left"/>
+        <w:rPr>
+          <w:rFonts w:eastAsiaTheme="majorEastAsia" w:cs="Arial"/>
+          <w:b/>
+          <w:bCs/>
+          <w:sz w:val="24"/>
+          <w:szCs w:val="26"/>
+        </w:rPr>
+      </w:pPr>
+      <w:r>
+        <w:rPr>
+          <w:rFonts w:cs="Arial"/>
+        </w:rPr>
+        <w:br w:type="page"/>
+      </w:r>
+    </w:p>
+    <w:p>
+      <w:pPr>
+        <w:pStyle w:val="Heading2"/>
+        <w:spacing w:after="240"/>
+        <w:rPr>
+          <w:rFonts w:cs="Arial"/>
+        </w:rPr>
+      </w:pPr>
+      <w:bookmarkStart w:id="12" w:name="_Toc463304965"/>
+      <w:r>
+        <w:rPr>
+          <w:rFonts w:cs="Arial"/>
+        </w:rPr>
+        <w:lastRenderedPageBreak/>
+        <w:t>Product Position Statement</w:t>
       </w:r>
       <w:bookmarkEnd w:id="12"/>
     </w:p>
@@ -3912,7 +4162,7 @@
                 <w:rFonts w:cs="Arial"/>
                 <w:b w:val="0"/>
               </w:rPr>
-              <w:t>The Problem of</w:t>
+              <w:t>For</w:t>
             </w:r>
           </w:p>
         </w:tc>
@@ -3932,7 +4182,7 @@
               <w:rPr>
                 <w:b w:val="0"/>
               </w:rPr>
-              <w:t>Students not being able to benefit from the learning of other students in past years, not being to put their learning to use for the purposes of earning income, and having to sell back textbooks at a fraction of their initial value.</w:t>
+              <w:t>Post-secondary students</w:t>
             </w:r>
           </w:p>
         </w:tc>
@@ -3959,29 +4209,20 @@
               <w:rPr>
                 <w:rFonts w:cs="Arial"/>
               </w:rPr>
-              <w:t>affects</w:t>
+              <w:t>Who</w:t>
             </w:r>
           </w:p>
         </w:tc>
         <w:tc>
           <w:tcPr>
             <w:tcW w:w="6349" w:type="dxa"/>
-            <w:vAlign w:val="center"/>
           </w:tcPr>
           <w:p>
             <w:pPr>
               <w:pStyle w:val="TableText"/>
-              <w:rPr>
-                <w:rFonts w:cs="Arial"/>
-              </w:rPr>
-            </w:pPr>
-            <w:commentRangeStart w:id="13"/>
-            <w:r>
-              <w:t>Post-secondary students, with a focus on George Brown College students.</w:t>
-            </w:r>
-            <w:commentRangeEnd w:id="13"/>
-            <w:r>
-              <w:commentReference w:id="13"/>
+            </w:pPr>
+            <w:r>
+              <w:t>Feel learning is a closed, solitary endeavor</w:t>
             </w:r>
           </w:p>
         </w:tc>
@@ -4000,35 +4241,41 @@
           <w:p>
             <w:pPr>
               <w:spacing w:before="100" w:beforeAutospacing="1" w:after="100" w:afterAutospacing="1" w:line="360" w:lineRule="auto"/>
-              <w:rPr>
-                <w:rFonts w:cs="Arial"/>
-              </w:rPr>
-            </w:pPr>
-            <w:r>
-              <w:rPr>
-                <w:rFonts w:cs="Arial"/>
-              </w:rPr>
-              <w:t>the impact of which is</w:t>
+              <w:jc w:val="left"/>
+              <w:rPr>
+                <w:rFonts w:cs="Arial"/>
+              </w:rPr>
+            </w:pPr>
+            <w:r>
+              <w:rPr>
+                <w:rFonts w:cs="Arial"/>
+              </w:rPr>
+              <w:t xml:space="preserve">The </w:t>
+            </w:r>
+            <w:r>
+              <w:rPr>
+                <w:rFonts w:cs="Arial"/>
+              </w:rPr>
+              <w:t>Cross Campus Collaborative Learning Environment</w:t>
             </w:r>
           </w:p>
         </w:tc>
         <w:tc>
           <w:tcPr>
             <w:tcW w:w="6349" w:type="dxa"/>
-            <w:vAlign w:val="center"/>
           </w:tcPr>
           <w:p>
             <w:pPr>
               <w:pStyle w:val="TableText"/>
             </w:pPr>
             <w:r>
-              <w:t xml:space="preserve">Decreased effectiveness in </w:t>
-            </w:r>
-            <w:r>
-              <w:t>student’s</w:t>
-            </w:r>
-            <w:r>
-              <w:t xml:space="preserve"> ability to collaborate amongst a common institution towards a shared goal.  </w:t>
+              <w:t>I</w:t>
+            </w:r>
+            <w:r>
+              <w:t xml:space="preserve">s a </w:t>
+            </w:r>
+            <w:r>
+              <w:t>software application</w:t>
             </w:r>
           </w:p>
         </w:tc>
@@ -4055,171 +4302,23 @@
               <w:rPr>
                 <w:rFonts w:cs="Arial"/>
               </w:rPr>
-              <w:t>a successful solution would be</w:t>
+              <w:t>That</w:t>
             </w:r>
           </w:p>
         </w:tc>
         <w:tc>
           <w:tcPr>
             <w:tcW w:w="6349" w:type="dxa"/>
-            <w:vAlign w:val="center"/>
           </w:tcPr>
           <w:p>
             <w:pPr>
               <w:pStyle w:val="TableText"/>
             </w:pPr>
             <w:r>
-              <w:t>An</w:t>
-            </w:r>
-            <w:r>
-              <w:t xml:space="preserve"> easy to follow, integrated web and mobile application for students to communicate and contribute towards the shared initiative of learning and information sharing at George Brown College.</w:t>
-            </w:r>
-          </w:p>
-        </w:tc>
-      </w:tr>
-    </w:tbl>
-    <w:p>
-      <w:pPr>
-        <w:pStyle w:val="Caption"/>
-        <w:rPr>
-          <w:rFonts w:cs="Arial"/>
-        </w:rPr>
-      </w:pPr>
-      <w:r>
-        <w:rPr>
-          <w:rFonts w:cs="Arial"/>
-        </w:rPr>
-        <w:t xml:space="preserve">Table </w:t>
-      </w:r>
-      <w:r>
-        <w:rPr>
-          <w:rFonts w:cs="Arial"/>
-        </w:rPr>
-        <w:fldChar w:fldCharType="begin"/>
-      </w:r>
-      <w:r>
-        <w:rPr>
-          <w:rFonts w:cs="Arial"/>
-        </w:rPr>
-        <w:instrText xml:space="preserve"> SEQ Table \* ARABIC </w:instrText>
-      </w:r>
-      <w:r>
-        <w:rPr>
-          <w:rFonts w:cs="Arial"/>
-        </w:rPr>
-        <w:fldChar w:fldCharType="separate"/>
-      </w:r>
-      <w:r>
-        <w:rPr>
-          <w:rFonts w:cs="Arial"/>
-          <w:noProof/>
-        </w:rPr>
-        <w:t>1</w:t>
-      </w:r>
-      <w:r>
-        <w:rPr>
-          <w:rFonts w:cs="Arial"/>
-        </w:rPr>
-        <w:fldChar w:fldCharType="end"/>
-      </w:r>
-      <w:r>
-        <w:rPr>
-          <w:rFonts w:cs="Arial"/>
-        </w:rPr>
-        <w:t xml:space="preserve"> Problem Statement</w:t>
-      </w:r>
-    </w:p>
-    <w:p>
-      <w:pPr>
-        <w:jc w:val="left"/>
-        <w:rPr>
-          <w:rFonts w:eastAsiaTheme="majorEastAsia" w:cs="Arial"/>
-          <w:b/>
-          <w:bCs/>
-          <w:sz w:val="24"/>
-          <w:szCs w:val="26"/>
-        </w:rPr>
-      </w:pPr>
-      <w:r>
-        <w:rPr>
-          <w:rFonts w:cs="Arial"/>
-        </w:rPr>
-        <w:br w:type="page"/>
-      </w:r>
-    </w:p>
-    <w:p>
-      <w:pPr>
-        <w:pStyle w:val="Heading2"/>
-        <w:spacing w:after="240"/>
-        <w:rPr>
-          <w:rFonts w:cs="Arial"/>
-        </w:rPr>
-      </w:pPr>
-      <w:bookmarkStart w:id="14" w:name="_Toc463304965"/>
-      <w:r>
-        <w:rPr>
-          <w:rFonts w:cs="Arial"/>
-        </w:rPr>
-        <w:lastRenderedPageBreak/>
-        <w:t>Product Position Statement</w:t>
-      </w:r>
-      <w:bookmarkEnd w:id="14"/>
-    </w:p>
-    <w:tbl>
-      <w:tblPr>
-        <w:tblStyle w:val="TableGrid"/>
-        <w:tblW w:w="0" w:type="auto"/>
-        <w:tblLook w:val="04A0" w:firstRow="1" w:lastRow="0" w:firstColumn="1" w:lastColumn="0" w:noHBand="0" w:noVBand="1"/>
-      </w:tblPr>
-      <w:tblGrid>
-        <w:gridCol w:w="3227"/>
-        <w:gridCol w:w="6349"/>
-      </w:tblGrid>
-      <w:tr>
-        <w:trPr>
-          <w:cnfStyle w:val="100000000000" w:firstRow="1" w:lastRow="0" w:firstColumn="0" w:lastColumn="0" w:oddVBand="0" w:evenVBand="0" w:oddHBand="0" w:evenHBand="0" w:firstRowFirstColumn="0" w:firstRowLastColumn="0" w:lastRowFirstColumn="0" w:lastRowLastColumn="0"/>
-          <w:cantSplit/>
-          <w:trHeight w:val="253"/>
-        </w:trPr>
-        <w:tc>
-          <w:tcPr>
-            <w:tcW w:w="3227" w:type="dxa"/>
-          </w:tcPr>
-          <w:p>
-            <w:pPr>
-              <w:spacing w:before="100" w:beforeAutospacing="1" w:after="100" w:afterAutospacing="1" w:line="360" w:lineRule="auto"/>
-              <w:jc w:val="left"/>
-              <w:rPr>
-                <w:rFonts w:cs="Arial"/>
-                <w:b w:val="0"/>
-              </w:rPr>
-            </w:pPr>
-            <w:r>
-              <w:rPr>
-                <w:rFonts w:cs="Arial"/>
-                <w:b w:val="0"/>
-              </w:rPr>
-              <w:t>For</w:t>
-            </w:r>
-          </w:p>
-        </w:tc>
-        <w:tc>
-          <w:tcPr>
-            <w:tcW w:w="6349" w:type="dxa"/>
-            <w:shd w:val="clear" w:color="auto" w:fill="FFFFFF" w:themeFill="background1"/>
-          </w:tcPr>
-          <w:p>
-            <w:pPr>
-              <w:pStyle w:val="TableText"/>
-              <w:rPr>
-                <w:b w:val="0"/>
-              </w:rPr>
-            </w:pPr>
-            <w:r>
-              <w:rPr>
-                <w:b w:val="0"/>
-              </w:rPr>
-              <w:t>Post-secondary students</w:t>
+              <w:t xml:space="preserve">Provides students with the ability </w:t>
+            </w:r>
+            <w:r>
+              <w:t>to share and access free notes, provide and access student led tutoring services, and finally buy and sell textbooks</w:t>
             </w:r>
           </w:p>
         </w:tc>
@@ -4246,7 +4345,7 @@
               <w:rPr>
                 <w:rFonts w:cs="Arial"/>
               </w:rPr>
-              <w:t>Who</w:t>
+              <w:t>Unlike</w:t>
             </w:r>
           </w:p>
         </w:tc>
@@ -4259,7 +4358,7 @@
               <w:pStyle w:val="TableText"/>
             </w:pPr>
             <w:r>
-              <w:t>Feel learning is a closed, solitary endeavor</w:t>
+              <w:t>There are no systems to compare against that meet the same specifications.</w:t>
             </w:r>
           </w:p>
         </w:tc>
@@ -4278,142 +4377,6 @@
           <w:p>
             <w:pPr>
               <w:spacing w:before="100" w:beforeAutospacing="1" w:after="100" w:afterAutospacing="1" w:line="360" w:lineRule="auto"/>
-              <w:jc w:val="left"/>
-              <w:rPr>
-                <w:rFonts w:cs="Arial"/>
-              </w:rPr>
-            </w:pPr>
-            <w:r>
-              <w:rPr>
-                <w:rFonts w:cs="Arial"/>
-              </w:rPr>
-              <w:t xml:space="preserve">The </w:t>
-            </w:r>
-            <w:r>
-              <w:rPr>
-                <w:rFonts w:cs="Arial"/>
-              </w:rPr>
-              <w:t>Cross Campus Collaborative Learning Environment</w:t>
-            </w:r>
-          </w:p>
-        </w:tc>
-        <w:tc>
-          <w:tcPr>
-            <w:tcW w:w="6349" w:type="dxa"/>
-          </w:tcPr>
-          <w:p>
-            <w:pPr>
-              <w:pStyle w:val="TableText"/>
-            </w:pPr>
-            <w:r>
-              <w:t>I</w:t>
-            </w:r>
-            <w:r>
-              <w:t xml:space="preserve">s a </w:t>
-            </w:r>
-            <w:r>
-              <w:t>software application</w:t>
-            </w:r>
-          </w:p>
-        </w:tc>
-      </w:tr>
-      <w:tr>
-        <w:trPr>
-          <w:cantSplit/>
-          <w:trHeight w:val="253"/>
-        </w:trPr>
-        <w:tc>
-          <w:tcPr>
-            <w:tcW w:w="3227" w:type="dxa"/>
-            <w:shd w:val="clear" w:color="auto" w:fill="BFBFBF" w:themeFill="background1" w:themeFillShade="BF"/>
-            <w:vAlign w:val="center"/>
-          </w:tcPr>
-          <w:p>
-            <w:pPr>
-              <w:spacing w:before="100" w:beforeAutospacing="1" w:after="100" w:afterAutospacing="1" w:line="360" w:lineRule="auto"/>
-              <w:rPr>
-                <w:rFonts w:cs="Arial"/>
-              </w:rPr>
-            </w:pPr>
-            <w:r>
-              <w:rPr>
-                <w:rFonts w:cs="Arial"/>
-              </w:rPr>
-              <w:t>That</w:t>
-            </w:r>
-          </w:p>
-        </w:tc>
-        <w:tc>
-          <w:tcPr>
-            <w:tcW w:w="6349" w:type="dxa"/>
-          </w:tcPr>
-          <w:p>
-            <w:pPr>
-              <w:pStyle w:val="TableText"/>
-            </w:pPr>
-            <w:r>
-              <w:t xml:space="preserve">Provides students with the ability </w:t>
-            </w:r>
-            <w:r>
-              <w:t>to share and access free notes, provide and access student led tutoring services, and finally buy and sell textbooks</w:t>
-            </w:r>
-          </w:p>
-        </w:tc>
-      </w:tr>
-      <w:tr>
-        <w:trPr>
-          <w:cantSplit/>
-          <w:trHeight w:val="253"/>
-        </w:trPr>
-        <w:tc>
-          <w:tcPr>
-            <w:tcW w:w="3227" w:type="dxa"/>
-            <w:shd w:val="clear" w:color="auto" w:fill="BFBFBF" w:themeFill="background1" w:themeFillShade="BF"/>
-            <w:vAlign w:val="center"/>
-          </w:tcPr>
-          <w:p>
-            <w:pPr>
-              <w:spacing w:before="100" w:beforeAutospacing="1" w:after="100" w:afterAutospacing="1" w:line="360" w:lineRule="auto"/>
-              <w:rPr>
-                <w:rFonts w:cs="Arial"/>
-              </w:rPr>
-            </w:pPr>
-            <w:r>
-              <w:rPr>
-                <w:rFonts w:cs="Arial"/>
-              </w:rPr>
-              <w:t>Unlike</w:t>
-            </w:r>
-          </w:p>
-        </w:tc>
-        <w:tc>
-          <w:tcPr>
-            <w:tcW w:w="6349" w:type="dxa"/>
-          </w:tcPr>
-          <w:p>
-            <w:pPr>
-              <w:pStyle w:val="TableText"/>
-            </w:pPr>
-            <w:r>
-              <w:t>There are no systems to compare against that meet the same specifications.</w:t>
-            </w:r>
-          </w:p>
-        </w:tc>
-      </w:tr>
-      <w:tr>
-        <w:trPr>
-          <w:cantSplit/>
-          <w:trHeight w:val="253"/>
-        </w:trPr>
-        <w:tc>
-          <w:tcPr>
-            <w:tcW w:w="3227" w:type="dxa"/>
-            <w:shd w:val="clear" w:color="auto" w:fill="BFBFBF" w:themeFill="background1" w:themeFillShade="BF"/>
-            <w:vAlign w:val="center"/>
-          </w:tcPr>
-          <w:p>
-            <w:pPr>
-              <w:spacing w:before="100" w:beforeAutospacing="1" w:after="100" w:afterAutospacing="1" w:line="360" w:lineRule="auto"/>
               <w:rPr>
                 <w:rFonts w:cs="Arial"/>
               </w:rPr>
@@ -4521,7 +4484,7 @@
           <w:rFonts w:cs="Arial"/>
         </w:rPr>
       </w:pPr>
-      <w:bookmarkStart w:id="15" w:name="_Toc463304966"/>
+      <w:bookmarkStart w:id="13" w:name="_Toc463304966"/>
       <w:r>
         <w:rPr>
           <w:rFonts w:cs="Arial"/>
@@ -4529,7 +4492,7 @@
         <w:lastRenderedPageBreak/>
         <w:t>Stakeholder and User Descriptions</w:t>
       </w:r>
-      <w:bookmarkEnd w:id="15"/>
+      <w:bookmarkEnd w:id="13"/>
     </w:p>
     <w:p>
       <w:pPr>
@@ -4539,14 +4502,14 @@
           <w:rFonts w:cs="Arial"/>
         </w:rPr>
       </w:pPr>
-      <w:bookmarkStart w:id="16" w:name="_Toc463304967"/>
+      <w:bookmarkStart w:id="14" w:name="_Toc463304967"/>
       <w:r>
         <w:rPr>
           <w:rFonts w:cs="Arial"/>
         </w:rPr>
         <w:t>Stakeholder Summary</w:t>
       </w:r>
-      <w:bookmarkEnd w:id="16"/>
+      <w:bookmarkEnd w:id="14"/>
     </w:p>
     <w:tbl>
       <w:tblPr>
@@ -4833,14 +4796,14 @@
           <w:rFonts w:cs="Arial"/>
         </w:rPr>
       </w:pPr>
-      <w:bookmarkStart w:id="17" w:name="_Toc463304968"/>
+      <w:bookmarkStart w:id="15" w:name="_Toc463304968"/>
       <w:r>
         <w:rPr>
           <w:rFonts w:cs="Arial"/>
         </w:rPr>
         <w:t>User Summary</w:t>
       </w:r>
-      <w:bookmarkEnd w:id="17"/>
+      <w:bookmarkEnd w:id="15"/>
     </w:p>
     <w:tbl>
       <w:tblPr>
@@ -5188,7 +5151,7 @@
           <w:rFonts w:cs="Arial"/>
         </w:rPr>
       </w:pPr>
-      <w:bookmarkStart w:id="18" w:name="_Toc463304969"/>
+      <w:bookmarkStart w:id="16" w:name="_Toc463304969"/>
       <w:r>
         <w:rPr>
           <w:rFonts w:cs="Arial"/>
@@ -5196,7 +5159,7 @@
         <w:lastRenderedPageBreak/>
         <w:t>Stakeholder Requirements</w:t>
       </w:r>
-      <w:bookmarkEnd w:id="18"/>
+      <w:bookmarkEnd w:id="16"/>
     </w:p>
     <w:tbl>
       <w:tblPr>
@@ -5770,8 +5733,6 @@
               </w:rPr>
               <w:t>view</w:t>
             </w:r>
-            <w:bookmarkStart w:id="19" w:name="_GoBack"/>
-            <w:bookmarkEnd w:id="19"/>
             <w:r>
               <w:rPr>
                 <w:rFonts w:cs="Arial"/>
@@ -5867,14 +5828,14 @@
           <w:rFonts w:cs="Arial"/>
         </w:rPr>
       </w:pPr>
-      <w:bookmarkStart w:id="20" w:name="_Toc463304970"/>
+      <w:bookmarkStart w:id="17" w:name="_Toc463304970"/>
       <w:r>
         <w:rPr>
           <w:rFonts w:cs="Arial"/>
         </w:rPr>
         <w:t>System Features</w:t>
       </w:r>
-      <w:bookmarkEnd w:id="20"/>
+      <w:bookmarkEnd w:id="17"/>
     </w:p>
     <w:tbl>
       <w:tblPr>
@@ -6292,7 +6253,7 @@
           <w:szCs w:val="28"/>
         </w:rPr>
       </w:pPr>
-      <w:bookmarkStart w:id="21" w:name="_Toc463304971"/>
+      <w:bookmarkStart w:id="18" w:name="_Toc463304971"/>
       <w:r>
         <w:rPr>
           <w:rFonts w:cs="Arial"/>
@@ -6315,7 +6276,7 @@
         <w:lastRenderedPageBreak/>
         <w:t>Assumptions</w:t>
       </w:r>
-      <w:bookmarkEnd w:id="21"/>
+      <w:bookmarkEnd w:id="18"/>
     </w:p>
     <w:p>
       <w:pPr>
@@ -6399,21 +6360,21 @@
       <w:pPr>
         <w:pStyle w:val="Heading1"/>
       </w:pPr>
-      <w:bookmarkStart w:id="22" w:name="_Toc463304972"/>
+      <w:bookmarkStart w:id="19" w:name="_Toc463304972"/>
       <w:r>
         <w:t>Constraints</w:t>
       </w:r>
-      <w:bookmarkEnd w:id="22"/>
+      <w:bookmarkEnd w:id="19"/>
     </w:p>
     <w:p>
       <w:pPr>
         <w:pStyle w:val="Heading2"/>
       </w:pPr>
-      <w:bookmarkStart w:id="23" w:name="_Toc463304973"/>
+      <w:bookmarkStart w:id="20" w:name="_Toc463304973"/>
       <w:r>
         <w:t>Usability</w:t>
       </w:r>
-      <w:bookmarkEnd w:id="23"/>
+      <w:bookmarkEnd w:id="20"/>
     </w:p>
     <w:p>
       <w:pPr>
@@ -6489,11 +6450,11 @@
       <w:pPr>
         <w:pStyle w:val="Heading2"/>
       </w:pPr>
-      <w:bookmarkStart w:id="24" w:name="_Toc463304974"/>
+      <w:bookmarkStart w:id="21" w:name="_Toc463304974"/>
       <w:r>
         <w:t>Performance</w:t>
       </w:r>
-      <w:bookmarkEnd w:id="24"/>
+      <w:bookmarkEnd w:id="21"/>
       <w:r>
         <w:t xml:space="preserve"> </w:t>
       </w:r>
@@ -6547,8 +6508,8 @@
       </w:r>
     </w:p>
     <w:sectPr>
-      <w:headerReference w:type="default" r:id="rId13"/>
-      <w:footerReference w:type="default" r:id="rId14"/>
+      <w:headerReference w:type="default" r:id="rId11"/>
+      <w:footerReference w:type="default" r:id="rId12"/>
       <w:pgSz w:w="12240" w:h="15840"/>
       <w:pgMar w:top="1440" w:right="1440" w:bottom="1440" w:left="1440" w:header="708" w:footer="708" w:gutter="0"/>
       <w:cols w:space="708"/>
@@ -6556,78 +6517,6 @@
     </w:sectPr>
   </w:body>
 </w:document>
-</file>
-
-<file path=word/comments.xml><?xml version="1.0" encoding="utf-8"?>
-<w:comments xmlns:wpc="http://schemas.microsoft.com/office/word/2010/wordprocessingCanvas" xmlns:mo="http://schemas.microsoft.com/office/mac/office/2008/main" xmlns:mc="http://schemas.openxmlformats.org/markup-compatibility/2006" xmlns:mv="urn:schemas-microsoft-com:mac:vml" xmlns:o="urn:schemas-microsoft-com:office:office" xmlns:r="http://schemas.openxmlformats.org/officeDocument/2006/relationships" xmlns:m="http://schemas.openxmlformats.org/officeDocument/2006/math" xmlns:v="urn:schemas-microsoft-com:vml" xmlns:wp14="http://schemas.microsoft.com/office/word/2010/wordprocessingDrawing" xmlns:wp="http://schemas.openxmlformats.org/drawingml/2006/wordprocessingDrawing" xmlns:w10="urn:schemas-microsoft-com:office:word" xmlns:w="http://schemas.openxmlformats.org/wordprocessingml/2006/main" xmlns:w14="http://schemas.microsoft.com/office/word/2010/wordml" xmlns:w15="http://schemas.microsoft.com/office/word/2012/wordml" xmlns:wpg="http://schemas.microsoft.com/office/word/2010/wordprocessingGroup" xmlns:wpi="http://schemas.microsoft.com/office/word/2010/wordprocessingInk" xmlns:wne="http://schemas.microsoft.com/office/word/2006/wordml" xmlns:wps="http://schemas.microsoft.com/office/word/2010/wordprocessingShape" mc:Ignorable="w14 w15 wp14">
-  <w:comment w:id="6" w:author="Mark Gallant-Wheeler" w:date="2016-10-04T20:48:00Z" w:initials="MG">
-    <w:p>
-      <w:pPr>
-        <w:pStyle w:val="CommentText"/>
-      </w:pPr>
-      <w:r>
-        <w:rPr>
-          <w:rStyle w:val="CommentReference"/>
-        </w:rPr>
-        <w:annotationRef/>
-      </w:r>
-      <w:r>
-        <w:t xml:space="preserve">Added this as the scope, provided and edited from </w:t>
-      </w:r>
-      <w:proofErr w:type="spellStart"/>
-      <w:r>
-        <w:t>karim’s</w:t>
-      </w:r>
-      <w:proofErr w:type="spellEnd"/>
-      <w:r>
-        <w:t xml:space="preserve"> document.</w:t>
-      </w:r>
-    </w:p>
-  </w:comment>
-  <w:comment w:id="8" w:author="Mark Gallant-Wheeler" w:date="2016-10-05T10:24:00Z" w:initials="MG">
-    <w:p>
-      <w:pPr>
-        <w:pStyle w:val="CommentText"/>
-      </w:pPr>
-      <w:r>
-        <w:rPr>
-          <w:rStyle w:val="CommentReference"/>
-        </w:rPr>
-        <w:annotationRef/>
-      </w:r>
-      <w:r>
-        <w:t>Added all this shit</w:t>
-      </w:r>
-    </w:p>
-  </w:comment>
-  <w:comment w:id="13" w:author="Mark Gallant-Wheeler" w:date="2016-10-05T10:28:00Z" w:initials="MG">
-    <w:p>
-      <w:pPr>
-        <w:pStyle w:val="CommentText"/>
-      </w:pPr>
-      <w:r>
-        <w:rPr>
-          <w:rStyle w:val="CommentReference"/>
-        </w:rPr>
-        <w:annotationRef/>
-      </w:r>
-      <w:r>
-        <w:rPr>
-          <w:rStyle w:val="CommentReference"/>
-        </w:rPr>
-        <w:t>Made more clear our focus on making the platform open to anyone.</w:t>
-      </w:r>
-    </w:p>
-  </w:comment>
-</w:comments>
-</file>
-
-<file path=word/commentsExtended.xml><?xml version="1.0" encoding="utf-8"?>
-<w15:commentsEx xmlns:wpc="http://schemas.microsoft.com/office/word/2010/wordprocessingCanvas" xmlns:mo="http://schemas.microsoft.com/office/mac/office/2008/main" xmlns:mc="http://schemas.openxmlformats.org/markup-compatibility/2006" xmlns:mv="urn:schemas-microsoft-com:mac:vml" xmlns:o="urn:schemas-microsoft-com:office:office" xmlns:r="http://schemas.openxmlformats.org/officeDocument/2006/relationships" xmlns:m="http://schemas.openxmlformats.org/officeDocument/2006/math" xmlns:v="urn:schemas-microsoft-com:vml" xmlns:wp14="http://schemas.microsoft.com/office/word/2010/wordprocessingDrawing" xmlns:wp="http://schemas.openxmlformats.org/drawingml/2006/wordprocessingDrawing" xmlns:w10="urn:schemas-microsoft-com:office:word" xmlns:w="http://schemas.openxmlformats.org/wordprocessingml/2006/main" xmlns:w14="http://schemas.microsoft.com/office/word/2010/wordml" xmlns:w15="http://schemas.microsoft.com/office/word/2012/wordml" xmlns:wpg="http://schemas.microsoft.com/office/word/2010/wordprocessingGroup" xmlns:wpi="http://schemas.microsoft.com/office/word/2010/wordprocessingInk" xmlns:wne="http://schemas.microsoft.com/office/word/2006/wordml" xmlns:wps="http://schemas.microsoft.com/office/word/2010/wordprocessingShape" mc:Ignorable="w14 w15 wp14">
-  <w15:commentEx w15:paraId="1D6549B3" w15:done="0"/>
-  <w15:commentEx w15:paraId="51C91CA9" w15:done="0"/>
-  <w15:commentEx w15:paraId="38905506" w15:done="0"/>
-</w15:commentsEx>
 </file>
 
 <file path=word/endnotes.xml><?xml version="1.0" encoding="utf-8"?>
@@ -6661,14 +6550,27 @@
     <w:pPr>
       <w:pStyle w:val="Footer"/>
     </w:pPr>
-    <w:fldSimple w:instr=" FILENAME  \* MERGEFORMAT ">
-      <w:r>
-        <w:rPr>
-          <w:noProof/>
-        </w:rPr>
-        <w:t>Cross Campus by XCampus - Project Vision v0.2 - 02102016.docx</w:t>
-      </w:r>
-    </w:fldSimple>
+    <w:r>
+      <w:fldChar w:fldCharType="begin"/>
+    </w:r>
+    <w:r>
+      <w:instrText xml:space="preserve"> FILENAME  \* MERGEFORMAT </w:instrText>
+    </w:r>
+    <w:r>
+      <w:fldChar w:fldCharType="separate"/>
+    </w:r>
+    <w:r>
+      <w:rPr>
+        <w:noProof/>
+      </w:rPr>
+      <w:t>Cross Campus by XCampus - Project Vision v0.4 - 02105016.docx</w:t>
+    </w:r>
+    <w:r>
+      <w:rPr>
+        <w:noProof/>
+      </w:rPr>
+      <w:fldChar w:fldCharType="end"/>
+    </w:r>
     <w:r>
       <w:tab/>
       <w:t xml:space="preserve">Page </w:t>
@@ -6921,7 +6823,7 @@
         <w:rFonts w:cs="Arial"/>
         <w:lang w:val="en-GB"/>
       </w:rPr>
-      <w:t>0.3</w:t>
+      <w:t>0.4</w:t>
     </w:r>
     <w:r>
       <w:rPr>
@@ -7656,14 +7558,6 @@
     <w:abstractNumId w:val="0"/>
   </w:num>
 </w:numbering>
-</file>
-
-<file path=word/people.xml><?xml version="1.0" encoding="utf-8"?>
-<w15:people xmlns:wpc="http://schemas.microsoft.com/office/word/2010/wordprocessingCanvas" xmlns:mo="http://schemas.microsoft.com/office/mac/office/2008/main" xmlns:mc="http://schemas.openxmlformats.org/markup-compatibility/2006" xmlns:mv="urn:schemas-microsoft-com:mac:vml" xmlns:o="urn:schemas-microsoft-com:office:office" xmlns:r="http://schemas.openxmlformats.org/officeDocument/2006/relationships" xmlns:m="http://schemas.openxmlformats.org/officeDocument/2006/math" xmlns:v="urn:schemas-microsoft-com:vml" xmlns:wp14="http://schemas.microsoft.com/office/word/2010/wordprocessingDrawing" xmlns:wp="http://schemas.openxmlformats.org/drawingml/2006/wordprocessingDrawing" xmlns:w10="urn:schemas-microsoft-com:office:word" xmlns:w="http://schemas.openxmlformats.org/wordprocessingml/2006/main" xmlns:w14="http://schemas.microsoft.com/office/word/2010/wordml" xmlns:w15="http://schemas.microsoft.com/office/word/2012/wordml" xmlns:wpg="http://schemas.microsoft.com/office/word/2010/wordprocessingGroup" xmlns:wpi="http://schemas.microsoft.com/office/word/2010/wordprocessingInk" xmlns:wne="http://schemas.microsoft.com/office/word/2006/wordml" xmlns:wps="http://schemas.microsoft.com/office/word/2010/wordprocessingShape" mc:Ignorable="w14 w15 wp14">
-  <w15:person w15:author="Mark Gallant-Wheeler">
-    <w15:presenceInfo w15:providerId="None" w15:userId="Mark Gallant-Wheeler"/>
-  </w15:person>
-</w15:people>
 </file>
 
 <file path=word/styles.xml><?xml version="1.0" encoding="utf-8"?>
@@ -8297,6 +8191,7 @@
   <w:style w:type="character" w:default="1" w:styleId="DefaultParagraphFont">
     <w:name w:val="Default Paragraph Font"/>
     <w:uiPriority w:val="1"/>
+    <w:semiHidden/>
     <w:unhideWhenUsed/>
   </w:style>
   <w:style w:type="table" w:default="1" w:styleId="TableNormal">
@@ -9266,7 +9161,7 @@
 </file>
 
 <file path=customXml/itemProps2.xml><?xml version="1.0" encoding="utf-8"?>
-<ds:datastoreItem xmlns:ds="http://schemas.openxmlformats.org/officeDocument/2006/customXml" ds:itemID="{6B514428-8871-BB45-9AD7-B435A66EB174}">
+<ds:datastoreItem xmlns:ds="http://schemas.openxmlformats.org/officeDocument/2006/customXml" ds:itemID="{6493B944-4420-064E-918A-516B34FEFC97}">
   <ds:schemaRefs>
     <ds:schemaRef ds:uri="http://schemas.openxmlformats.org/officeDocument/2006/bibliography"/>
   </ds:schemaRefs>

</xml_diff>